<commit_message>
change: амб_карта fix: add:
</commit_message>
<xml_diff>
--- a/example/certificate/диспансеризация.docx
+++ b/example/certificate/диспансеризация.docx
@@ -679,17 +679,7 @@
                 <w:sz w:val="18"/>
                 <w:szCs w:val="18"/>
               </w:rPr>
-              <w:t>Группа по ф</w:t>
-            </w:r>
-            <w:bookmarkStart w:id="0" w:name="_GoBack"/>
-            <w:bookmarkEnd w:id="0"/>
-            <w:r>
-              <w:rPr>
-                <w:rFonts w:ascii="Times New Roman" w:hAnsi="Times New Roman"/>
-                <w:sz w:val="18"/>
-                <w:szCs w:val="18"/>
-              </w:rPr>
-              <w:t>изкультуре {{</w:t>
+              <w:t>Группа по физкультуре {{</w:t>
             </w:r>
             <w:proofErr w:type="spellStart"/>
             <w:r>
@@ -1780,10 +1770,12 @@
           <w:szCs w:val="16"/>
         </w:rPr>
       </w:pPr>
+      <w:bookmarkStart w:id="0" w:name="_GoBack"/>
+      <w:bookmarkEnd w:id="0"/>
     </w:p>
     <w:sectPr>
       <w:pgSz w:w="11906" w:h="8391" w:orient="landscape" w:code="11"/>
-      <w:pgMar w:top="720" w:right="720" w:bottom="426" w:left="720" w:header="708" w:footer="708" w:gutter="0"/>
+      <w:pgMar w:top="567" w:right="720" w:bottom="426" w:left="720" w:header="708" w:footer="708" w:gutter="0"/>
       <w:cols w:space="708"/>
       <w:docGrid w:linePitch="360"/>
     </w:sectPr>

</xml_diff>